<commit_message>
Updated dokumentation with db diagram
</commit_message>
<xml_diff>
--- a/GlitterBackend/Dokumentation GlitterApp.docx
+++ b/GlitterBackend/Dokumentation GlitterApp.docx
@@ -5,15 +5,40 @@
     <w:p>
       <w:pPr>
         <w:pStyle w:val="Rubrik1"/>
+        <w:rPr>
+          <w:sz w:val="44"/>
+          <w:szCs w:val="44"/>
+        </w:rPr>
       </w:pPr>
       <w:r>
-        <w:t>Dokumentation GlitterApp</w:t>
-      </w:r>
+        <w:rPr>
+          <w:sz w:val="44"/>
+          <w:szCs w:val="44"/>
+        </w:rPr>
+        <w:t xml:space="preserve">Dokumentation </w:t>
+      </w:r>
+      <w:proofErr w:type="spellStart"/>
+      <w:r>
+        <w:rPr>
+          <w:sz w:val="44"/>
+          <w:szCs w:val="44"/>
+        </w:rPr>
+        <w:t>GlitterApp</w:t>
+      </w:r>
+      <w:proofErr w:type="spellEnd"/>
     </w:p>
     <w:p/>
     <w:p>
       <w:r>
-        <w:t>Connectionstring i appsettings:</w:t>
+        <w:t xml:space="preserve">Connectionstring i </w:t>
+      </w:r>
+      <w:proofErr w:type="spellStart"/>
+      <w:r>
+        <w:t>appsettings</w:t>
+      </w:r>
+      <w:proofErr w:type="spellEnd"/>
+      <w:r>
+        <w:t>:</w:t>
       </w:r>
       <w:r>
         <w:br/>
@@ -110,7 +135,15 @@
     <w:p/>
     <w:p>
       <w:r>
-        <w:t>Get-metoden funkade inte pga jag saknade denna:</w:t>
+        <w:t xml:space="preserve">Get-metoden funkade inte </w:t>
+      </w:r>
+      <w:proofErr w:type="spellStart"/>
+      <w:r>
+        <w:t>pga</w:t>
+      </w:r>
+      <w:proofErr w:type="spellEnd"/>
+      <w:r>
+        <w:t xml:space="preserve"> jag saknade denna:</w:t>
       </w:r>
       <w:r>
         <w:br/>
@@ -159,7 +192,15 @@
     <w:p/>
     <w:p>
       <w:r>
-        <w:t>I delete posts tar den endast den senaste posten, oavsett vilken man trycker på:</w:t>
+        <w:t xml:space="preserve">I </w:t>
+      </w:r>
+      <w:proofErr w:type="spellStart"/>
+      <w:r>
+        <w:t>delete</w:t>
+      </w:r>
+      <w:proofErr w:type="spellEnd"/>
+      <w:r>
+        <w:t xml:space="preserve"> posts tar den endast den senaste posten, oavsett vilken man trycker på:</w:t>
       </w:r>
       <w:r>
         <w:br/>
@@ -254,7 +295,15 @@
       </w:r>
       <w:r>
         <w:br/>
-        <w:t>Letar upp posten på index genom filter-metod och hämtar ut idt på det objektet</w:t>
+        <w:t xml:space="preserve">Letar upp posten på index genom filter-metod och hämtar ut </w:t>
+      </w:r>
+      <w:proofErr w:type="spellStart"/>
+      <w:r>
+        <w:t>idt</w:t>
+      </w:r>
+      <w:proofErr w:type="spellEnd"/>
+      <w:r>
+        <w:t xml:space="preserve"> på det objektet</w:t>
       </w:r>
       <w:r>
         <w:br/>
@@ -303,20 +352,25 @@
     <w:p>
       <w:r>
         <w:lastRenderedPageBreak/>
-        <w:t>Verifiera lösenord med BCrypt:</w:t>
+        <w:t xml:space="preserve">Verifiera lösenord med </w:t>
+      </w:r>
+      <w:proofErr w:type="spellStart"/>
+      <w:r>
+        <w:t>BCrypt</w:t>
+      </w:r>
+      <w:proofErr w:type="spellEnd"/>
+      <w:r>
+        <w:t>:</w:t>
       </w:r>
       <w:r>
         <w:br/>
       </w:r>
       <w:r>
-        <w:rPr>
-          <w:noProof/>
-        </w:rPr>
         <w:drawing>
-          <wp:inline distT="0" distB="0" distL="0" distR="0" wp14:anchorId="11C3883B" wp14:editId="154E0B44">
-            <wp:extent cx="5061210" cy="1466925"/>
-            <wp:effectExtent l="0" t="0" r="6350" b="0"/>
-            <wp:docPr id="7" name="Bildobjekt 7" descr="En bild som visar text&#10;&#10;Automatiskt genererad beskrivning"/>
+          <wp:inline distT="0" distB="0" distL="0" distR="0" wp14:anchorId="42031347" wp14:editId="0B075E6B">
+            <wp:extent cx="5054860" cy="2140060"/>
+            <wp:effectExtent l="0" t="0" r="0" b="0"/>
+            <wp:docPr id="10" name="Bildobjekt 10" descr="En bild som visar text&#10;&#10;Automatiskt genererad beskrivning"/>
             <wp:cNvGraphicFramePr>
               <a:graphicFrameLocks xmlns:a="http://schemas.openxmlformats.org/drawingml/2006/main" noChangeAspect="1"/>
             </wp:cNvGraphicFramePr>
@@ -324,7 +378,7 @@
               <a:graphicData uri="http://schemas.openxmlformats.org/drawingml/2006/picture">
                 <pic:pic xmlns:pic="http://schemas.openxmlformats.org/drawingml/2006/picture">
                   <pic:nvPicPr>
-                    <pic:cNvPr id="7" name="Bildobjekt 7" descr="En bild som visar text&#10;&#10;Automatiskt genererad beskrivning"/>
+                    <pic:cNvPr id="10" name="Bildobjekt 10" descr="En bild som visar text&#10;&#10;Automatiskt genererad beskrivning"/>
                     <pic:cNvPicPr/>
                   </pic:nvPicPr>
                   <pic:blipFill>
@@ -336,7 +390,7 @@
                   <pic:spPr>
                     <a:xfrm>
                       <a:off x="0" y="0"/>
-                      <a:ext cx="5061210" cy="1466925"/>
+                      <a:ext cx="5054860" cy="2140060"/>
                     </a:xfrm>
                     <a:prstGeom prst="rect">
                       <a:avLst/>
@@ -351,8 +405,21 @@
     </w:p>
     <w:p>
       <w:r>
-        <w:t>Helt plötsligt slutar auth-metoden att fungera över en natt. Den kan inte hitta någon user</w:t>
-      </w:r>
+        <w:t xml:space="preserve">Helt plötsligt slutar </w:t>
+      </w:r>
+      <w:proofErr w:type="spellStart"/>
+      <w:r>
+        <w:t>auth</w:t>
+      </w:r>
+      <w:proofErr w:type="spellEnd"/>
+      <w:r>
+        <w:t xml:space="preserve">-metoden att fungera över en natt. Den kan inte hitta någon </w:t>
+      </w:r>
+      <w:proofErr w:type="spellStart"/>
+      <w:r>
+        <w:t>user</w:t>
+      </w:r>
+      <w:proofErr w:type="spellEnd"/>
       <w:r>
         <w:t xml:space="preserve"> med det lösenord</w:t>
       </w:r>
@@ -361,12 +428,196 @@
       </w:r>
     </w:p>
     <w:p>
+      <w:pPr>
+        <w:rPr>
+          <w:rFonts w:ascii="Helvetica" w:hAnsi="Helvetica" w:cs="Helvetica"/>
+        </w:rPr>
+      </w:pPr>
       <w:r>
         <w:rPr>
           <w:rFonts w:ascii="Helvetica" w:hAnsi="Helvetica" w:cs="Helvetica"/>
           <w:highlight w:val="yellow"/>
         </w:rPr>
-        <w:t>Av någon anledning har hashningen ändrats så de inte stämmer överens när den ska decrypta. Läste av i en encoder och uppdaterade lösenorden and voila!</w:t>
+        <w:t xml:space="preserve">Av någon anledning har </w:t>
+      </w:r>
+      <w:proofErr w:type="spellStart"/>
+      <w:r>
+        <w:rPr>
+          <w:rFonts w:ascii="Helvetica" w:hAnsi="Helvetica" w:cs="Helvetica"/>
+          <w:highlight w:val="yellow"/>
+        </w:rPr>
+        <w:t>hashningen</w:t>
+      </w:r>
+      <w:proofErr w:type="spellEnd"/>
+      <w:r>
+        <w:rPr>
+          <w:rFonts w:ascii="Helvetica" w:hAnsi="Helvetica" w:cs="Helvetica"/>
+          <w:highlight w:val="yellow"/>
+        </w:rPr>
+        <w:t xml:space="preserve"> ändrats så de inte stämmer överens när den ska </w:t>
+      </w:r>
+      <w:proofErr w:type="spellStart"/>
+      <w:r>
+        <w:rPr>
+          <w:rFonts w:ascii="Helvetica" w:hAnsi="Helvetica" w:cs="Helvetica"/>
+          <w:highlight w:val="yellow"/>
+        </w:rPr>
+        <w:t>decrypta</w:t>
+      </w:r>
+      <w:proofErr w:type="spellEnd"/>
+      <w:r>
+        <w:rPr>
+          <w:rFonts w:ascii="Helvetica" w:hAnsi="Helvetica" w:cs="Helvetica"/>
+          <w:highlight w:val="yellow"/>
+        </w:rPr>
+        <w:t xml:space="preserve">. Läste av i en </w:t>
+      </w:r>
+      <w:proofErr w:type="spellStart"/>
+      <w:r>
+        <w:rPr>
+          <w:rFonts w:ascii="Helvetica" w:hAnsi="Helvetica" w:cs="Helvetica"/>
+          <w:highlight w:val="yellow"/>
+        </w:rPr>
+        <w:t>encoder</w:t>
+      </w:r>
+      <w:proofErr w:type="spellEnd"/>
+      <w:r>
+        <w:rPr>
+          <w:rFonts w:ascii="Helvetica" w:hAnsi="Helvetica" w:cs="Helvetica"/>
+          <w:highlight w:val="yellow"/>
+        </w:rPr>
+        <w:t xml:space="preserve"> och uppdaterade lösenorden and </w:t>
+      </w:r>
+      <w:proofErr w:type="spellStart"/>
+      <w:r>
+        <w:rPr>
+          <w:rFonts w:ascii="Helvetica" w:hAnsi="Helvetica" w:cs="Helvetica"/>
+          <w:highlight w:val="yellow"/>
+        </w:rPr>
+        <w:t>voila</w:t>
+      </w:r>
+      <w:proofErr w:type="spellEnd"/>
+      <w:r>
+        <w:rPr>
+          <w:rFonts w:ascii="Helvetica" w:hAnsi="Helvetica" w:cs="Helvetica"/>
+          <w:highlight w:val="yellow"/>
+        </w:rPr>
+        <w:t>!</w:t>
+      </w:r>
+    </w:p>
+    <w:p>
+      <w:pPr>
+        <w:rPr>
+          <w:rFonts w:ascii="Helvetica" w:hAnsi="Helvetica" w:cs="Helvetica"/>
+        </w:rPr>
+      </w:pPr>
+    </w:p>
+    <w:p>
+      <w:pPr>
+        <w:rPr>
+          <w:rFonts w:ascii="Helvetica" w:hAnsi="Helvetica" w:cs="Helvetica"/>
+        </w:rPr>
+      </w:pPr>
+    </w:p>
+    <w:p>
+      <w:pPr>
+        <w:rPr>
+          <w:rFonts w:ascii="Helvetica" w:hAnsi="Helvetica" w:cs="Helvetica"/>
+        </w:rPr>
+      </w:pPr>
+    </w:p>
+    <w:p>
+      <w:pPr>
+        <w:rPr>
+          <w:rFonts w:ascii="Helvetica" w:hAnsi="Helvetica" w:cs="Helvetica"/>
+        </w:rPr>
+      </w:pPr>
+    </w:p>
+    <w:p>
+      <w:pPr>
+        <w:rPr>
+          <w:rFonts w:ascii="Helvetica" w:hAnsi="Helvetica" w:cs="Helvetica"/>
+        </w:rPr>
+      </w:pPr>
+    </w:p>
+    <w:p>
+      <w:r>
+        <w:drawing>
+          <wp:inline distT="0" distB="0" distL="0" distR="0" wp14:anchorId="146640F3" wp14:editId="4BAE2661">
+            <wp:extent cx="2832100" cy="3244542"/>
+            <wp:effectExtent l="0" t="0" r="0" b="0"/>
+            <wp:docPr id="8" name="Bildobjekt 8" descr="En bild som visar bord&#10;&#10;Automatiskt genererad beskrivning"/>
+            <wp:cNvGraphicFramePr>
+              <a:graphicFrameLocks xmlns:a="http://schemas.openxmlformats.org/drawingml/2006/main" noChangeAspect="1"/>
+            </wp:cNvGraphicFramePr>
+            <a:graphic xmlns:a="http://schemas.openxmlformats.org/drawingml/2006/main">
+              <a:graphicData uri="http://schemas.openxmlformats.org/drawingml/2006/picture">
+                <pic:pic xmlns:pic="http://schemas.openxmlformats.org/drawingml/2006/picture">
+                  <pic:nvPicPr>
+                    <pic:cNvPr id="8" name="Bildobjekt 8" descr="En bild som visar bord&#10;&#10;Automatiskt genererad beskrivning"/>
+                    <pic:cNvPicPr/>
+                  </pic:nvPicPr>
+                  <pic:blipFill>
+                    <a:blip r:embed="rId11"/>
+                    <a:stretch>
+                      <a:fillRect/>
+                    </a:stretch>
+                  </pic:blipFill>
+                  <pic:spPr>
+                    <a:xfrm>
+                      <a:off x="0" y="0"/>
+                      <a:ext cx="2841937" cy="3255811"/>
+                    </a:xfrm>
+                    <a:prstGeom prst="rect">
+                      <a:avLst/>
+                    </a:prstGeom>
+                  </pic:spPr>
+                </pic:pic>
+              </a:graphicData>
+            </a:graphic>
+          </wp:inline>
+        </w:drawing>
+      </w:r>
+    </w:p>
+    <w:p/>
+    <w:p>
+      <w:r>
+        <w:lastRenderedPageBreak/>
+        <w:drawing>
+          <wp:inline distT="0" distB="0" distL="0" distR="0" wp14:anchorId="50F9D1AF" wp14:editId="1AEE0C1B">
+            <wp:extent cx="5715294" cy="4330923"/>
+            <wp:effectExtent l="0" t="0" r="0" b="0"/>
+            <wp:docPr id="9" name="Bildobjekt 9"/>
+            <wp:cNvGraphicFramePr>
+              <a:graphicFrameLocks xmlns:a="http://schemas.openxmlformats.org/drawingml/2006/main" noChangeAspect="1"/>
+            </wp:cNvGraphicFramePr>
+            <a:graphic xmlns:a="http://schemas.openxmlformats.org/drawingml/2006/main">
+              <a:graphicData uri="http://schemas.openxmlformats.org/drawingml/2006/picture">
+                <pic:pic xmlns:pic="http://schemas.openxmlformats.org/drawingml/2006/picture">
+                  <pic:nvPicPr>
+                    <pic:cNvPr id="1" name=""/>
+                    <pic:cNvPicPr/>
+                  </pic:nvPicPr>
+                  <pic:blipFill>
+                    <a:blip r:embed="rId12"/>
+                    <a:stretch>
+                      <a:fillRect/>
+                    </a:stretch>
+                  </pic:blipFill>
+                  <pic:spPr>
+                    <a:xfrm>
+                      <a:off x="0" y="0"/>
+                      <a:ext cx="5715294" cy="4330923"/>
+                    </a:xfrm>
+                    <a:prstGeom prst="rect">
+                      <a:avLst/>
+                    </a:prstGeom>
+                  </pic:spPr>
+                </pic:pic>
+              </a:graphicData>
+            </a:graphic>
+          </wp:inline>
+        </w:drawing>
       </w:r>
     </w:p>
     <w:sectPr>

</xml_diff>